<commit_message>
Bilder hinzugefügt, Neue Produkte hinzugefügt und auch weitere Prudukte fertif gestellt
</commit_message>
<xml_diff>
--- a/Dokumente_für_die_planung/CSS-Framework_dokumentation .docx
+++ b/Dokumente_für_die_planung/CSS-Framework_dokumentation .docx
@@ -2,16 +2,19 @@
 <file path=word/document.xml><?xml version="1.0" encoding="utf-8"?>
 <w:document xmlns:wpc="http://schemas.microsoft.com/office/word/2010/wordprocessingCanvas" xmlns:cx="http://schemas.microsoft.com/office/drawing/2014/chartex" xmlns:cx1="http://schemas.microsoft.com/office/drawing/2015/9/8/chartex" xmlns:cx2="http://schemas.microsoft.com/office/drawing/2015/10/21/chartex" xmlns:cx3="http://schemas.microsoft.com/office/drawing/2016/5/9/chartex" xmlns:cx4="http://schemas.microsoft.com/office/drawing/2016/5/10/chartex" xmlns:cx5="http://schemas.microsoft.com/office/drawing/2016/5/11/chartex" xmlns:cx6="http://schemas.microsoft.com/office/drawing/2016/5/12/chartex" xmlns:cx7="http://schemas.microsoft.com/office/drawing/2016/5/13/chartex" xmlns:cx8="http://schemas.microsoft.com/office/drawing/2016/5/14/chartex" xmlns:mc="http://schemas.openxmlformats.org/markup-compatibility/2006" xmlns:aink="http://schemas.microsoft.com/office/drawing/2016/ink" xmlns:am3d="http://schemas.microsoft.com/office/drawing/2017/model3d" xmlns:o="urn:schemas-microsoft-com:office:office" xmlns:oel="http://schemas.microsoft.com/office/2019/extlst" xmlns:r="http://schemas.openxmlformats.org/officeDocument/2006/relationships" xmlns:m="http://schemas.openxmlformats.org/officeDocument/2006/math" xmlns:v="urn:schemas-microsoft-com:vml" xmlns:wp14="http://schemas.microsoft.com/office/word/2010/wordprocessingDrawing" xmlns:wp="http://schemas.openxmlformats.org/drawingml/2006/wordprocessingDrawing" xmlns:w10="urn:schemas-microsoft-com:office:word" xmlns:w="http://schemas.openxmlformats.org/wordprocessingml/2006/main" xmlns:w14="http://schemas.microsoft.com/office/word/2010/wordml" xmlns:w15="http://schemas.microsoft.com/office/word/2012/wordml" xmlns:w16cex="http://schemas.microsoft.com/office/word/2018/wordml/cex" xmlns:w16cid="http://schemas.microsoft.com/office/word/2016/wordml/cid" xmlns:w16="http://schemas.microsoft.com/office/word/2018/wordml" xmlns:w16du="http://schemas.microsoft.com/office/word/2023/wordml/word16du" xmlns:w16sdtdh="http://schemas.microsoft.com/office/word/2020/wordml/sdtdatahash" xmlns:w16sdtfl="http://schemas.microsoft.com/office/word/2024/wordml/sdtformatlock" xmlns:w16se="http://schemas.microsoft.com/office/word/2015/wordml/symex" xmlns:wpg="http://schemas.microsoft.com/office/word/2010/wordprocessingGroup" xmlns:wpi="http://schemas.microsoft.com/office/word/2010/wordprocessingInk" xmlns:wne="http://schemas.microsoft.com/office/word/2006/wordml" xmlns:wps="http://schemas.microsoft.com/office/word/2010/wordprocessingShape" mc:Ignorable="w14 w15 w16se w16cid w16 w16cex w16sdtdh w16sdtfl w16du wp14">
   <w:body>
-    <w:sdt>
-      <w:sdtPr>
-        <w:id w:val="1346288509"/>
-        <w:docPartObj>
-          <w:docPartGallery w:val="Cover Pages"/>
-          <w:docPartUnique/>
-        </w:docPartObj>
-      </w:sdtPr>
-      <w:sdtContent>
-        <w:p>
+    <w:p>
+      <w:r>
+        <w:tab/>
+      </w:r>
+      <w:sdt>
+        <w:sdtPr>
+          <w:id w:val="1346288509"/>
+          <w:docPartObj>
+            <w:docPartGallery w:val="Cover Pages"/>
+            <w:docPartUnique/>
+          </w:docPartObj>
+        </w:sdtPr>
+        <w:sdtContent>
           <w:r>
             <w:rPr>
               <w:noProof/>
@@ -608,9 +611,9 @@
               </mc:Fallback>
             </mc:AlternateContent>
           </w:r>
-        </w:p>
-      </w:sdtContent>
-    </w:sdt>
+        </w:sdtContent>
+      </w:sdt>
+    </w:p>
     <w:p>
       <w:r>
         <w:br w:type="page"/>
@@ -670,7 +673,7 @@
           <w:r>
             <w:fldChar w:fldCharType="separate"/>
           </w:r>
-          <w:hyperlink w:anchor="_Toc211420495" w:history="1">
+          <w:hyperlink w:anchor="_Toc211511206" w:history="1">
             <w:r>
               <w:rPr>
                 <w:rStyle w:val="Hyperlink"/>
@@ -697,7 +700,7 @@
                 <w:noProof/>
                 <w:webHidden/>
               </w:rPr>
-              <w:instrText xml:space="preserve"> PAGEREF _Toc211420495 \h </w:instrText>
+              <w:instrText xml:space="preserve"> PAGEREF _Toc211511206 \h </w:instrText>
             </w:r>
             <w:r>
               <w:rPr>
@@ -740,7 +743,7 @@
               <w:lang w:eastAsia="de-CH"/>
             </w:rPr>
           </w:pPr>
-          <w:hyperlink w:anchor="_Toc211420496" w:history="1">
+          <w:hyperlink w:anchor="_Toc211511207" w:history="1">
             <w:r>
               <w:rPr>
                 <w:rStyle w:val="Hyperlink"/>
@@ -767,7 +770,7 @@
                 <w:noProof/>
                 <w:webHidden/>
               </w:rPr>
-              <w:instrText xml:space="preserve"> PAGEREF _Toc211420496 \h </w:instrText>
+              <w:instrText xml:space="preserve"> PAGEREF _Toc211511207 \h </w:instrText>
             </w:r>
             <w:r>
               <w:rPr>
@@ -810,7 +813,7 @@
               <w:lang w:eastAsia="de-CH"/>
             </w:rPr>
           </w:pPr>
-          <w:hyperlink w:anchor="_Toc211420497" w:history="1">
+          <w:hyperlink w:anchor="_Toc211511208" w:history="1">
             <w:r>
               <w:rPr>
                 <w:rStyle w:val="Hyperlink"/>
@@ -837,7 +840,7 @@
                 <w:noProof/>
                 <w:webHidden/>
               </w:rPr>
-              <w:instrText xml:space="preserve"> PAGEREF _Toc211420497 \h </w:instrText>
+              <w:instrText xml:space="preserve"> PAGEREF _Toc211511208 \h </w:instrText>
             </w:r>
             <w:r>
               <w:rPr>
@@ -880,7 +883,7 @@
               <w:lang w:eastAsia="de-CH"/>
             </w:rPr>
           </w:pPr>
-          <w:hyperlink w:anchor="_Toc211420498" w:history="1">
+          <w:hyperlink w:anchor="_Toc211511209" w:history="1">
             <w:r>
               <w:rPr>
                 <w:rStyle w:val="Hyperlink"/>
@@ -907,7 +910,7 @@
                 <w:noProof/>
                 <w:webHidden/>
               </w:rPr>
-              <w:instrText xml:space="preserve"> PAGEREF _Toc211420498 \h </w:instrText>
+              <w:instrText xml:space="preserve"> PAGEREF _Toc211511209 \h </w:instrText>
             </w:r>
             <w:r>
               <w:rPr>
@@ -928,6 +931,76 @@
                 <w:webHidden/>
               </w:rPr>
               <w:t>3</w:t>
+            </w:r>
+            <w:r>
+              <w:rPr>
+                <w:noProof/>
+                <w:webHidden/>
+              </w:rPr>
+              <w:fldChar w:fldCharType="end"/>
+            </w:r>
+          </w:hyperlink>
+        </w:p>
+        <w:p>
+          <w:pPr>
+            <w:pStyle w:val="Verzeichnis1"/>
+            <w:tabs>
+              <w:tab w:val="right" w:leader="dot" w:pos="9062"/>
+            </w:tabs>
+            <w:rPr>
+              <w:rFonts w:eastAsiaTheme="minorEastAsia"/>
+              <w:noProof/>
+              <w:lang w:eastAsia="de-CH"/>
+            </w:rPr>
+          </w:pPr>
+          <w:hyperlink w:anchor="_Toc211511210" w:history="1">
+            <w:r>
+              <w:rPr>
+                <w:rStyle w:val="Hyperlink"/>
+                <w:noProof/>
+              </w:rPr>
+              <w:t>jQuery</w:t>
+            </w:r>
+            <w:r>
+              <w:rPr>
+                <w:noProof/>
+                <w:webHidden/>
+              </w:rPr>
+              <w:tab/>
+            </w:r>
+            <w:r>
+              <w:rPr>
+                <w:noProof/>
+                <w:webHidden/>
+              </w:rPr>
+              <w:fldChar w:fldCharType="begin"/>
+            </w:r>
+            <w:r>
+              <w:rPr>
+                <w:noProof/>
+                <w:webHidden/>
+              </w:rPr>
+              <w:instrText xml:space="preserve"> PAGEREF _Toc211511210 \h </w:instrText>
+            </w:r>
+            <w:r>
+              <w:rPr>
+                <w:noProof/>
+                <w:webHidden/>
+              </w:rPr>
+            </w:r>
+            <w:r>
+              <w:rPr>
+                <w:noProof/>
+                <w:webHidden/>
+              </w:rPr>
+              <w:fldChar w:fldCharType="separate"/>
+            </w:r>
+            <w:r>
+              <w:rPr>
+                <w:noProof/>
+                <w:webHidden/>
+              </w:rPr>
+              <w:t>4</w:t>
             </w:r>
             <w:r>
               <w:rPr>
@@ -955,6 +1028,13 @@
           <w:lang w:val="fr-CH"/>
         </w:rPr>
       </w:pPr>
+    </w:p>
+    <w:p>
+      <w:pPr>
+        <w:rPr>
+          <w:lang w:val="fr-CH"/>
+        </w:rPr>
+      </w:pPr>
       <w:r>
         <w:rPr>
           <w:lang w:val="fr-CH"/>
@@ -966,13 +1046,10 @@
       <w:pPr>
         <w:pStyle w:val="berschrift1"/>
       </w:pPr>
-      <w:bookmarkStart w:id="0" w:name="_Toc211420495"/>
+      <w:bookmarkStart w:id="0" w:name="_Toc211511206"/>
       <w:r>
         <w:lastRenderedPageBreak/>
-        <w:t xml:space="preserve">Was ist ein </w:t>
-      </w:r>
-      <w:r>
-        <w:t>CSS-Framework</w:t>
+        <w:t>Was ist ein CSS-Framework</w:t>
       </w:r>
       <w:r>
         <w:t>?</w:t>
@@ -981,7 +1058,15 @@
     </w:p>
     <w:p>
       <w:r>
-        <w:t>Ein CSS-Framework ist dafür da, um den Code zu vereinfachen. Denn was man dort findet, sind Code-Teile, die für die Gestaltung der Webseite sehr hilfreich sind. Man sieht, wie es aussehen sollte, und hat dort auch gleich den Code, den man in seine Webseite hinzufügen kann, und man muss den ganzen Code nicht noch selber schreiben. Bei den Frameworks findet man Schaltflächen, Menüs und Eingabefelder sehr oft, und das Ganze auch in verschiedenen Variationen. Es gibt auch welche, die nicht nur CSS-Code anbieten, sondern auch welche, die etwas grösser sind und zusätzlich noch JavaScript-Code enthalten.</w:t>
+        <w:t xml:space="preserve">Ein CSS-Framework ist dafür da, um den Code zu vereinfachen. Denn was man dort findet, sind Code-Teile, die für die Gestaltung der Webseite sehr hilfreich sind. Man sieht, wie es aussehen sollte, und hat dort auch gleich den Code, den man in seine Webseite hinzufügen kann, und man muss den ganzen Code nicht noch </w:t>
+      </w:r>
+      <w:proofErr w:type="gramStart"/>
+      <w:r>
+        <w:t>selber</w:t>
+      </w:r>
+      <w:proofErr w:type="gramEnd"/>
+      <w:r>
+        <w:t xml:space="preserve"> schreiben. Bei den Frameworks findet man Schaltflächen, Menüs und Eingabefelder sehr oft, und das Ganze auch in verschiedenen Variationen. Es gibt auch welche, die nicht nur CSS-Code anbieten, sondern auch welche, die etwas grösser sind und zusätzlich noch JavaScript-Code enthalten.</w:t>
       </w:r>
     </w:p>
     <w:p>
@@ -1008,7 +1093,23 @@
         </w:numPr>
       </w:pPr>
       <w:r>
-        <w:t>Die verschiedenen Elemente wie px (Pixel), Prozent und em (aktuelle Schriftgrösse).</w:t>
+        <w:t xml:space="preserve">Die verschiedenen Elemente wie </w:t>
+      </w:r>
+      <w:proofErr w:type="spellStart"/>
+      <w:r>
+        <w:t>px</w:t>
+      </w:r>
+      <w:proofErr w:type="spellEnd"/>
+      <w:r>
+        <w:t xml:space="preserve"> (Pixel), Prozent und </w:t>
+      </w:r>
+      <w:proofErr w:type="spellStart"/>
+      <w:r>
+        <w:t>em</w:t>
+      </w:r>
+      <w:proofErr w:type="spellEnd"/>
+      <w:r>
+        <w:t xml:space="preserve"> (aktuelle Schriftgrösse).</w:t>
       </w:r>
     </w:p>
     <w:p>
@@ -1034,7 +1135,7 @@
       <w:pPr>
         <w:pStyle w:val="berschrift1"/>
       </w:pPr>
-      <w:bookmarkStart w:id="1" w:name="_Toc211420496"/>
+      <w:bookmarkStart w:id="1" w:name="_Toc211511207"/>
       <w:r>
         <w:t>Bootstrap</w:t>
       </w:r>
@@ -1082,6 +1183,7 @@
       <w:r>
         <w:t xml:space="preserve">Man hat 6 Breakpoints, welche </w:t>
       </w:r>
+      <w:proofErr w:type="spellStart"/>
       <w:r>
         <w:rPr>
           <w:b/>
@@ -1089,9 +1191,11 @@
         </w:rPr>
         <w:t>xs</w:t>
       </w:r>
+      <w:proofErr w:type="spellEnd"/>
       <w:r>
         <w:t xml:space="preserve">, </w:t>
       </w:r>
+      <w:proofErr w:type="spellStart"/>
       <w:r>
         <w:rPr>
           <w:b/>
@@ -1099,6 +1203,7 @@
         </w:rPr>
         <w:t>sm</w:t>
       </w:r>
+      <w:proofErr w:type="spellEnd"/>
       <w:r>
         <w:t xml:space="preserve">, </w:t>
       </w:r>
@@ -1112,6 +1217,7 @@
       <w:r>
         <w:t xml:space="preserve">, </w:t>
       </w:r>
+      <w:proofErr w:type="spellStart"/>
       <w:r>
         <w:rPr>
           <w:b/>
@@ -1119,6 +1225,7 @@
         </w:rPr>
         <w:t>lg</w:t>
       </w:r>
+      <w:proofErr w:type="spellEnd"/>
       <w:r>
         <w:t xml:space="preserve">, </w:t>
       </w:r>
@@ -1132,6 +1239,7 @@
       <w:r>
         <w:t xml:space="preserve"> und </w:t>
       </w:r>
+      <w:proofErr w:type="spellStart"/>
       <w:r>
         <w:rPr>
           <w:b/>
@@ -1139,12 +1247,21 @@
         </w:rPr>
         <w:t>xxl</w:t>
       </w:r>
+      <w:proofErr w:type="spellEnd"/>
       <w:r>
         <w:t xml:space="preserve"> sind.</w:t>
       </w:r>
       <w:r>
         <w:br/>
-        <w:t>Das Grid hat 12 Spalten und passt sich auch automatisch an die Breakpoints an.</w:t>
+        <w:t xml:space="preserve">Das </w:t>
+      </w:r>
+      <w:proofErr w:type="spellStart"/>
+      <w:r>
+        <w:t>Grid</w:t>
+      </w:r>
+      <w:proofErr w:type="spellEnd"/>
+      <w:r>
+        <w:t xml:space="preserve"> hat 12 Spalten und passt sich auch automatisch an die Breakpoints an.</w:t>
       </w:r>
     </w:p>
     <w:p>
@@ -1158,6 +1275,7 @@
       <w:r>
         <w:t xml:space="preserve">Es nutzt </w:t>
       </w:r>
+      <w:proofErr w:type="spellStart"/>
       <w:r>
         <w:rPr>
           <w:b/>
@@ -1165,6 +1283,7 @@
         </w:rPr>
         <w:t>px</w:t>
       </w:r>
+      <w:proofErr w:type="spellEnd"/>
       <w:r>
         <w:t xml:space="preserve"> und </w:t>
       </w:r>
@@ -1195,8 +1314,17 @@
           <w:b/>
           <w:bCs/>
         </w:rPr>
-        <w:t>Media Queries</w:t>
-      </w:r>
+        <w:t xml:space="preserve">Media </w:t>
+      </w:r>
+      <w:proofErr w:type="spellStart"/>
+      <w:r>
+        <w:rPr>
+          <w:b/>
+          <w:bCs/>
+        </w:rPr>
+        <w:t>Queries</w:t>
+      </w:r>
+      <w:proofErr w:type="spellEnd"/>
       <w:r>
         <w:t xml:space="preserve"> ist es einfacher, die Webseite für verschiedene Bildschirmgrössen zu gestalten.</w:t>
       </w:r>
@@ -1266,12 +1394,14 @@
       <w:pPr>
         <w:pStyle w:val="berschrift1"/>
       </w:pPr>
-      <w:bookmarkStart w:id="2" w:name="_Toc211420497"/>
+      <w:bookmarkStart w:id="2" w:name="_Toc211511208"/>
+      <w:proofErr w:type="spellStart"/>
       <w:r>
         <w:lastRenderedPageBreak/>
         <w:t>Materialize</w:t>
       </w:r>
       <w:bookmarkEnd w:id="2"/>
+      <w:proofErr w:type="spellEnd"/>
     </w:p>
     <w:p>
       <w:r>
@@ -1311,7 +1441,15 @@
         </w:numPr>
       </w:pPr>
       <w:r>
-        <w:t>Enthält JavaScript-Komponenten (z. B. Modals, Dropdowns)</w:t>
+        <w:t xml:space="preserve">Enthält JavaScript-Komponenten (z. B. </w:t>
+      </w:r>
+      <w:proofErr w:type="spellStart"/>
+      <w:r>
+        <w:t>Modals</w:t>
+      </w:r>
+      <w:proofErr w:type="spellEnd"/>
+      <w:r>
+        <w:t>, Dropdowns)</w:t>
       </w:r>
     </w:p>
     <w:p>
@@ -1398,7 +1536,8 @@
       <w:pPr>
         <w:pStyle w:val="berschrift1"/>
       </w:pPr>
-      <w:bookmarkStart w:id="3" w:name="_Toc211420498"/>
+      <w:bookmarkStart w:id="3" w:name="_Toc211511209"/>
+      <w:proofErr w:type="spellStart"/>
       <w:r>
         <w:t>B</w:t>
       </w:r>
@@ -1409,6 +1548,7 @@
         <w:t>ma</w:t>
       </w:r>
       <w:bookmarkEnd w:id="3"/>
+      <w:proofErr w:type="spellEnd"/>
       <w:r>
         <w:t xml:space="preserve"> </w:t>
       </w:r>
@@ -1427,7 +1567,15 @@
         </w:numPr>
       </w:pPr>
       <w:r>
-        <w:t>Komplett auf Flexbox aufgebaut</w:t>
+        <w:t xml:space="preserve">Komplett auf </w:t>
+      </w:r>
+      <w:proofErr w:type="spellStart"/>
+      <w:r>
+        <w:t>Flexbox</w:t>
+      </w:r>
+      <w:proofErr w:type="spellEnd"/>
+      <w:r>
+        <w:t xml:space="preserve"> aufgebaut</w:t>
       </w:r>
     </w:p>
     <w:p>
@@ -1525,13 +1673,29 @@
         </w:numPr>
       </w:pPr>
       <w:r>
-        <w:t xml:space="preserve">Man muss den Java teil selber </w:t>
+        <w:t xml:space="preserve">Man muss den Java teil </w:t>
+      </w:r>
+      <w:proofErr w:type="gramStart"/>
+      <w:r>
+        <w:t>selber</w:t>
+      </w:r>
+      <w:proofErr w:type="gramEnd"/>
+      <w:r>
+        <w:t xml:space="preserve"> </w:t>
       </w:r>
       <w:r>
         <w:t>schreiben,</w:t>
       </w:r>
       <w:r>
-        <w:t xml:space="preserve"> denn gibt es nicht bei Bulma </w:t>
+        <w:t xml:space="preserve"> denn gibt es nicht bei </w:t>
+      </w:r>
+      <w:proofErr w:type="spellStart"/>
+      <w:r>
+        <w:t>Bulma</w:t>
+      </w:r>
+      <w:proofErr w:type="spellEnd"/>
+      <w:r>
+        <w:t xml:space="preserve"> </w:t>
       </w:r>
     </w:p>
     <w:p>
@@ -1752,8 +1916,13 @@
             <w:tcW w:w="1571" w:type="dxa"/>
           </w:tcPr>
           <w:p>
-            <w:r>
-              <w:t xml:space="preserve">Materialize </w:t>
+            <w:proofErr w:type="spellStart"/>
+            <w:r>
+              <w:t>Materialize</w:t>
+            </w:r>
+            <w:proofErr w:type="spellEnd"/>
+            <w:r>
+              <w:t xml:space="preserve"> </w:t>
             </w:r>
           </w:p>
         </w:tc>
@@ -1846,9 +2015,11 @@
             <w:tcW w:w="1571" w:type="dxa"/>
           </w:tcPr>
           <w:p>
+            <w:proofErr w:type="spellStart"/>
             <w:r>
               <w:t>Bulma</w:t>
             </w:r>
+            <w:proofErr w:type="spellEnd"/>
           </w:p>
         </w:tc>
         <w:tc>
@@ -1940,23 +2111,440 @@
         <w:t>beachtet,</w:t>
       </w:r>
       <w:r>
-        <w:t xml:space="preserve"> sieht man das Materialize sehr</w:t>
+        <w:t xml:space="preserve"> sieht man das </w:t>
+      </w:r>
+      <w:proofErr w:type="spellStart"/>
+      <w:r>
+        <w:t>Materialize</w:t>
+      </w:r>
+      <w:proofErr w:type="spellEnd"/>
+      <w:r>
+        <w:t xml:space="preserve"> sehr</w:t>
       </w:r>
       <w:r>
         <w:t xml:space="preserve"> </w:t>
       </w:r>
       <w:r>
-        <w:t xml:space="preserve">gut im vergleich zu den anderen ist und es sehr gut Vorteile hat. </w:t>
-      </w:r>
+        <w:t xml:space="preserve">gut im </w:t>
+      </w:r>
+      <w:proofErr w:type="spellStart"/>
+      <w:r>
+        <w:t>vergleich</w:t>
+      </w:r>
+      <w:proofErr w:type="spellEnd"/>
+      <w:r>
+        <w:t xml:space="preserve"> zu den anderen ist und es sehr gut Vorteile hat.</w:t>
+      </w:r>
+    </w:p>
+    <w:p>
+      <w:pPr>
+        <w:pStyle w:val="berschrift1"/>
+      </w:pPr>
+      <w:bookmarkStart w:id="4" w:name="_Toc211511210"/>
+      <w:r>
+        <w:lastRenderedPageBreak/>
+        <w:t>jQuery</w:t>
+      </w:r>
+      <w:bookmarkEnd w:id="4"/>
       <w:r>
         <w:t xml:space="preserve"> </w:t>
       </w:r>
     </w:p>
     <w:p/>
+    <w:p>
+      <w:r>
+        <w:t xml:space="preserve">Bevor ich jedoch mit dem jQuery beginnen </w:t>
+      </w:r>
+      <w:r>
+        <w:t>konnte,</w:t>
+      </w:r>
+      <w:r>
+        <w:t xml:space="preserve"> musste ich mich </w:t>
+      </w:r>
+      <w:r>
+        <w:t>ein wenig</w:t>
+      </w:r>
+      <w:r>
+        <w:t xml:space="preserve"> </w:t>
+      </w:r>
+      <w:r>
+        <w:t xml:space="preserve">vor </w:t>
+      </w:r>
+      <w:r>
+        <w:t>Bereiten</w:t>
+      </w:r>
+      <w:r>
+        <w:t xml:space="preserve"> das ganze habe ich so gemacht in dem ich bei </w:t>
+      </w:r>
+      <w:r>
+        <w:t>codecademy</w:t>
+      </w:r>
+      <w:r>
+        <w:t xml:space="preserve"> die Übungen zu </w:t>
+      </w:r>
+      <w:r>
+        <w:t xml:space="preserve">JavaScript gemacht habe das ganze hat eine weile gedauert da man die ganzen </w:t>
+      </w:r>
+      <w:r>
+        <w:t>Grundlagen</w:t>
+      </w:r>
+      <w:r>
+        <w:t xml:space="preserve"> da durch gelernt hat</w:t>
+      </w:r>
+      <w:r>
+        <w:t xml:space="preserve">. Man musste ebenfalls auch sehr viel lesen. Da die ganzen Funktionen </w:t>
+      </w:r>
+      <w:r>
+        <w:t xml:space="preserve">so erklärt wurde aber auch musste man am Schluss </w:t>
+      </w:r>
+      <w:r>
+        <w:t>das gelesene Anwenden</w:t>
+      </w:r>
+      <w:r>
+        <w:t xml:space="preserve"> aber nicht nur dort wo man es gelesen </w:t>
+      </w:r>
+      <w:r>
+        <w:t>hat,</w:t>
+      </w:r>
+      <w:r>
+        <w:t xml:space="preserve"> sondern auch </w:t>
+      </w:r>
+      <w:r>
+        <w:t>da bei</w:t>
+      </w:r>
+      <w:r>
+        <w:t xml:space="preserve"> weiteren aufgaben</w:t>
+      </w:r>
+      <w:r>
+        <w:t xml:space="preserve">. </w:t>
+      </w:r>
+      <w:r>
+        <w:t>Daran habe ich dann auch über eine Stund</w:t>
+      </w:r>
+      <w:r>
+        <w:t xml:space="preserve">e gearbeitet. Bis ich dann zu einem Quiz kam bei welchem </w:t>
+      </w:r>
+      <w:r>
+        <w:t>das gelernte überprüft wurde</w:t>
+      </w:r>
+      <w:r>
+        <w:t xml:space="preserve">. </w:t>
+      </w:r>
+    </w:p>
+    <w:p>
+      <w:r>
+        <w:rPr>
+          <w:noProof/>
+        </w:rPr>
+        <w:drawing>
+          <wp:anchor distT="0" distB="0" distL="114300" distR="114300" simplePos="0" relativeHeight="251662336" behindDoc="0" locked="0" layoutInCell="1" allowOverlap="1" wp14:anchorId="58575227" wp14:editId="0FDE3845">
+            <wp:simplePos x="0" y="0"/>
+            <wp:positionH relativeFrom="margin">
+              <wp:posOffset>1047750</wp:posOffset>
+            </wp:positionH>
+            <wp:positionV relativeFrom="paragraph">
+              <wp:posOffset>447675</wp:posOffset>
+            </wp:positionV>
+            <wp:extent cx="4362450" cy="175260"/>
+            <wp:effectExtent l="0" t="0" r="0" b="0"/>
+            <wp:wrapSquare wrapText="bothSides"/>
+            <wp:docPr id="676678310" name="Grafik 1"/>
+            <wp:cNvGraphicFramePr>
+              <a:graphicFrameLocks xmlns:a="http://schemas.openxmlformats.org/drawingml/2006/main" noChangeAspect="1"/>
+            </wp:cNvGraphicFramePr>
+            <a:graphic xmlns:a="http://schemas.openxmlformats.org/drawingml/2006/main">
+              <a:graphicData uri="http://schemas.openxmlformats.org/drawingml/2006/picture">
+                <pic:pic xmlns:pic="http://schemas.openxmlformats.org/drawingml/2006/picture">
+                  <pic:nvPicPr>
+                    <pic:cNvPr id="676678310" name=""/>
+                    <pic:cNvPicPr/>
+                  </pic:nvPicPr>
+                  <pic:blipFill rotWithShape="1">
+                    <a:blip r:embed="rId9" cstate="print">
+                      <a:extLst>
+                        <a:ext uri="{28A0092B-C50C-407E-A947-70E740481C1C}">
+                          <a14:useLocalDpi xmlns:a14="http://schemas.microsoft.com/office/drawing/2010/main" val="0"/>
+                        </a:ext>
+                      </a:extLst>
+                    </a:blip>
+                    <a:srcRect t="28744" b="25483"/>
+                    <a:stretch>
+                      <a:fillRect/>
+                    </a:stretch>
+                  </pic:blipFill>
+                  <pic:spPr bwMode="auto">
+                    <a:xfrm>
+                      <a:off x="0" y="0"/>
+                      <a:ext cx="4362450" cy="175260"/>
+                    </a:xfrm>
+                    <a:prstGeom prst="rect">
+                      <a:avLst/>
+                    </a:prstGeom>
+                    <a:ln>
+                      <a:noFill/>
+                    </a:ln>
+                    <a:extLst>
+                      <a:ext uri="{53640926-AAD7-44D8-BBD7-CCE9431645EC}">
+                        <a14:shadowObscured xmlns:a14="http://schemas.microsoft.com/office/drawing/2010/main"/>
+                      </a:ext>
+                    </a:extLst>
+                  </pic:spPr>
+                </pic:pic>
+              </a:graphicData>
+            </a:graphic>
+            <wp14:sizeRelH relativeFrom="margin">
+              <wp14:pctWidth>0</wp14:pctWidth>
+            </wp14:sizeRelH>
+            <wp14:sizeRelV relativeFrom="margin">
+              <wp14:pctHeight>0</wp14:pctHeight>
+            </wp14:sizeRelV>
+          </wp:anchor>
+        </w:drawing>
+      </w:r>
+      <w:r>
+        <w:t>Nachdem ich damit fertig war, habe ich mich über jQuery informiert und darüber, was ich alles machen muss. Dabei bin ich darauf gesto</w:t>
+      </w:r>
+      <w:r>
+        <w:t>ss</w:t>
+      </w:r>
+      <w:r>
+        <w:t>en, dass man Folgendes in den Head eingibt</w:t>
+      </w:r>
+      <w:r>
+        <w:t>:</w:t>
+      </w:r>
+      <w:r>
+        <w:t xml:space="preserve"> weil man das genutzt hat und auch damit gearbeitet hat. Nachdem ich das gemacht hatte, konnte ich schon anfangen, durch die Webseite zu stöbern und nachzuschauen, was ich für meine eigene Webseite gebrauchen könnte. Au</w:t>
+      </w:r>
+      <w:r>
+        <w:t>ss</w:t>
+      </w:r>
+      <w:r>
+        <w:t xml:space="preserve">erdem habe ich herausgefunden, dass man, wenn man JavaScript-Codes verwendet, auch passende Klassen oder IDs braucht, da man diese nicht immer auf der Webseite finden kann und sie daher selbst schreiben muss. Dabei ist mir aufgefallen, dass es gar nicht so einfach ist, das Ganze zu finden, da es viele verschiedene </w:t>
+      </w:r>
+      <w:r>
+        <w:t xml:space="preserve">Codeteile </w:t>
+      </w:r>
+      <w:r>
+        <w:t>gibt – nicht nur ein paar, sondern sehr viele.</w:t>
+      </w:r>
+      <w:r>
+        <w:t xml:space="preserve"> </w:t>
+      </w:r>
+    </w:p>
+    <w:p>
+      <w:r>
+        <w:t xml:space="preserve">Im Grossen und Ganzen ist das Ganze ein sehr gutes Tool, jedoch muss man sich einarbeiten, damit man genau weiss, was wo ist. An sich ist es eine sehr schöne und gute Idee, das so zu machen, dass man einfach Code nehmen kann und dann nur noch die Klassen erstellen und einfügen muss. </w:t>
+      </w:r>
+      <w:r>
+        <w:t xml:space="preserve"> </w:t>
+      </w:r>
+      <w:r>
+        <w:t xml:space="preserve"> </w:t>
+      </w:r>
+    </w:p>
+    <w:tbl>
+      <w:tblPr>
+        <w:tblStyle w:val="Gitternetztabelle4"/>
+        <w:tblW w:w="9698" w:type="dxa"/>
+        <w:tblLook w:val="04A0" w:firstRow="1" w:lastRow="0" w:firstColumn="1" w:lastColumn="0" w:noHBand="0" w:noVBand="1"/>
+      </w:tblPr>
+      <w:tblGrid>
+        <w:gridCol w:w="2424"/>
+        <w:gridCol w:w="2424"/>
+        <w:gridCol w:w="2425"/>
+        <w:gridCol w:w="2425"/>
+      </w:tblGrid>
+      <w:tr>
+        <w:trPr>
+          <w:cnfStyle w:val="100000000000" w:firstRow="1" w:lastRow="0" w:firstColumn="0" w:lastColumn="0" w:oddVBand="0" w:evenVBand="0" w:oddHBand="0" w:evenHBand="0" w:firstRowFirstColumn="0" w:firstRowLastColumn="0" w:lastRowFirstColumn="0" w:lastRowLastColumn="0"/>
+          <w:trHeight w:val="779"/>
+        </w:trPr>
+        <w:tc>
+          <w:tcPr>
+            <w:cnfStyle w:val="001000000000" w:firstRow="0" w:lastRow="0" w:firstColumn="1" w:lastColumn="0" w:oddVBand="0" w:evenVBand="0" w:oddHBand="0" w:evenHBand="0" w:firstRowFirstColumn="0" w:firstRowLastColumn="0" w:lastRowFirstColumn="0" w:lastRowLastColumn="0"/>
+            <w:tcW w:w="2424" w:type="dxa"/>
+          </w:tcPr>
+          <w:p>
+            <w:r>
+              <w:t xml:space="preserve">Testbereich </w:t>
+            </w:r>
+          </w:p>
+        </w:tc>
+        <w:tc>
+          <w:tcPr>
+            <w:tcW w:w="2424" w:type="dxa"/>
+          </w:tcPr>
+          <w:p>
+            <w:pPr>
+              <w:cnfStyle w:val="100000000000" w:firstRow="1" w:lastRow="0" w:firstColumn="0" w:lastColumn="0" w:oddVBand="0" w:evenVBand="0" w:oddHBand="0" w:evenHBand="0" w:firstRowFirstColumn="0" w:firstRowLastColumn="0" w:lastRowFirstColumn="0" w:lastRowLastColumn="0"/>
+            </w:pPr>
+            <w:r>
+              <w:t xml:space="preserve">Gewünschtes Ergebnis </w:t>
+            </w:r>
+          </w:p>
+        </w:tc>
+        <w:tc>
+          <w:tcPr>
+            <w:tcW w:w="2425" w:type="dxa"/>
+          </w:tcPr>
+          <w:p>
+            <w:pPr>
+              <w:cnfStyle w:val="100000000000" w:firstRow="1" w:lastRow="0" w:firstColumn="0" w:lastColumn="0" w:oddVBand="0" w:evenVBand="0" w:oddHBand="0" w:evenHBand="0" w:firstRowFirstColumn="0" w:firstRowLastColumn="0" w:lastRowFirstColumn="0" w:lastRowLastColumn="0"/>
+            </w:pPr>
+            <w:r>
+              <w:t xml:space="preserve">Zustand </w:t>
+            </w:r>
+          </w:p>
+        </w:tc>
+        <w:tc>
+          <w:tcPr>
+            <w:tcW w:w="2425" w:type="dxa"/>
+          </w:tcPr>
+          <w:p>
+            <w:pPr>
+              <w:cnfStyle w:val="100000000000" w:firstRow="1" w:lastRow="0" w:firstColumn="0" w:lastColumn="0" w:oddVBand="0" w:evenVBand="0" w:oddHBand="0" w:evenHBand="0" w:firstRowFirstColumn="0" w:firstRowLastColumn="0" w:lastRowFirstColumn="0" w:lastRowLastColumn="0"/>
+            </w:pPr>
+            <w:r>
+              <w:t xml:space="preserve">Bemerkung </w:t>
+            </w:r>
+          </w:p>
+        </w:tc>
+      </w:tr>
+      <w:tr>
+        <w:trPr>
+          <w:cnfStyle w:val="000000100000" w:firstRow="0" w:lastRow="0" w:firstColumn="0" w:lastColumn="0" w:oddVBand="0" w:evenVBand="0" w:oddHBand="1" w:evenHBand="0" w:firstRowFirstColumn="0" w:firstRowLastColumn="0" w:lastRowFirstColumn="0" w:lastRowLastColumn="0"/>
+          <w:trHeight w:val="399"/>
+        </w:trPr>
+        <w:tc>
+          <w:tcPr>
+            <w:cnfStyle w:val="001000000000" w:firstRow="0" w:lastRow="0" w:firstColumn="1" w:lastColumn="0" w:oddVBand="0" w:evenVBand="0" w:oddHBand="0" w:evenHBand="0" w:firstRowFirstColumn="0" w:firstRowLastColumn="0" w:lastRowFirstColumn="0" w:lastRowLastColumn="0"/>
+            <w:tcW w:w="2424" w:type="dxa"/>
+          </w:tcPr>
+          <w:p/>
+        </w:tc>
+        <w:tc>
+          <w:tcPr>
+            <w:tcW w:w="2424" w:type="dxa"/>
+          </w:tcPr>
+          <w:p>
+            <w:pPr>
+              <w:cnfStyle w:val="000000100000" w:firstRow="0" w:lastRow="0" w:firstColumn="0" w:lastColumn="0" w:oddVBand="0" w:evenVBand="0" w:oddHBand="1" w:evenHBand="0" w:firstRowFirstColumn="0" w:firstRowLastColumn="0" w:lastRowFirstColumn="0" w:lastRowLastColumn="0"/>
+            </w:pPr>
+          </w:p>
+        </w:tc>
+        <w:tc>
+          <w:tcPr>
+            <w:tcW w:w="2425" w:type="dxa"/>
+          </w:tcPr>
+          <w:p>
+            <w:pPr>
+              <w:cnfStyle w:val="000000100000" w:firstRow="0" w:lastRow="0" w:firstColumn="0" w:lastColumn="0" w:oddVBand="0" w:evenVBand="0" w:oddHBand="1" w:evenHBand="0" w:firstRowFirstColumn="0" w:firstRowLastColumn="0" w:lastRowFirstColumn="0" w:lastRowLastColumn="0"/>
+            </w:pPr>
+          </w:p>
+        </w:tc>
+        <w:tc>
+          <w:tcPr>
+            <w:tcW w:w="2425" w:type="dxa"/>
+          </w:tcPr>
+          <w:p>
+            <w:pPr>
+              <w:cnfStyle w:val="000000100000" w:firstRow="0" w:lastRow="0" w:firstColumn="0" w:lastColumn="0" w:oddVBand="0" w:evenVBand="0" w:oddHBand="1" w:evenHBand="0" w:firstRowFirstColumn="0" w:firstRowLastColumn="0" w:lastRowFirstColumn="0" w:lastRowLastColumn="0"/>
+            </w:pPr>
+          </w:p>
+        </w:tc>
+      </w:tr>
+      <w:tr>
+        <w:trPr>
+          <w:trHeight w:val="390"/>
+        </w:trPr>
+        <w:tc>
+          <w:tcPr>
+            <w:cnfStyle w:val="001000000000" w:firstRow="0" w:lastRow="0" w:firstColumn="1" w:lastColumn="0" w:oddVBand="0" w:evenVBand="0" w:oddHBand="0" w:evenHBand="0" w:firstRowFirstColumn="0" w:firstRowLastColumn="0" w:lastRowFirstColumn="0" w:lastRowLastColumn="0"/>
+            <w:tcW w:w="2424" w:type="dxa"/>
+          </w:tcPr>
+          <w:p/>
+        </w:tc>
+        <w:tc>
+          <w:tcPr>
+            <w:tcW w:w="2424" w:type="dxa"/>
+          </w:tcPr>
+          <w:p>
+            <w:pPr>
+              <w:cnfStyle w:val="000000000000" w:firstRow="0" w:lastRow="0" w:firstColumn="0" w:lastColumn="0" w:oddVBand="0" w:evenVBand="0" w:oddHBand="0" w:evenHBand="0" w:firstRowFirstColumn="0" w:firstRowLastColumn="0" w:lastRowFirstColumn="0" w:lastRowLastColumn="0"/>
+            </w:pPr>
+          </w:p>
+        </w:tc>
+        <w:tc>
+          <w:tcPr>
+            <w:tcW w:w="2425" w:type="dxa"/>
+          </w:tcPr>
+          <w:p>
+            <w:pPr>
+              <w:cnfStyle w:val="000000000000" w:firstRow="0" w:lastRow="0" w:firstColumn="0" w:lastColumn="0" w:oddVBand="0" w:evenVBand="0" w:oddHBand="0" w:evenHBand="0" w:firstRowFirstColumn="0" w:firstRowLastColumn="0" w:lastRowFirstColumn="0" w:lastRowLastColumn="0"/>
+            </w:pPr>
+          </w:p>
+        </w:tc>
+        <w:tc>
+          <w:tcPr>
+            <w:tcW w:w="2425" w:type="dxa"/>
+          </w:tcPr>
+          <w:p>
+            <w:pPr>
+              <w:cnfStyle w:val="000000000000" w:firstRow="0" w:lastRow="0" w:firstColumn="0" w:lastColumn="0" w:oddVBand="0" w:evenVBand="0" w:oddHBand="0" w:evenHBand="0" w:firstRowFirstColumn="0" w:firstRowLastColumn="0" w:lastRowFirstColumn="0" w:lastRowLastColumn="0"/>
+            </w:pPr>
+          </w:p>
+        </w:tc>
+      </w:tr>
+      <w:tr>
+        <w:trPr>
+          <w:cnfStyle w:val="000000100000" w:firstRow="0" w:lastRow="0" w:firstColumn="0" w:lastColumn="0" w:oddVBand="0" w:evenVBand="0" w:oddHBand="1" w:evenHBand="0" w:firstRowFirstColumn="0" w:firstRowLastColumn="0" w:lastRowFirstColumn="0" w:lastRowLastColumn="0"/>
+          <w:trHeight w:val="399"/>
+        </w:trPr>
+        <w:tc>
+          <w:tcPr>
+            <w:cnfStyle w:val="001000000000" w:firstRow="0" w:lastRow="0" w:firstColumn="1" w:lastColumn="0" w:oddVBand="0" w:evenVBand="0" w:oddHBand="0" w:evenHBand="0" w:firstRowFirstColumn="0" w:firstRowLastColumn="0" w:lastRowFirstColumn="0" w:lastRowLastColumn="0"/>
+            <w:tcW w:w="2424" w:type="dxa"/>
+          </w:tcPr>
+          <w:p/>
+        </w:tc>
+        <w:tc>
+          <w:tcPr>
+            <w:tcW w:w="2424" w:type="dxa"/>
+          </w:tcPr>
+          <w:p>
+            <w:pPr>
+              <w:cnfStyle w:val="000000100000" w:firstRow="0" w:lastRow="0" w:firstColumn="0" w:lastColumn="0" w:oddVBand="0" w:evenVBand="0" w:oddHBand="1" w:evenHBand="0" w:firstRowFirstColumn="0" w:firstRowLastColumn="0" w:lastRowFirstColumn="0" w:lastRowLastColumn="0"/>
+            </w:pPr>
+          </w:p>
+        </w:tc>
+        <w:tc>
+          <w:tcPr>
+            <w:tcW w:w="2425" w:type="dxa"/>
+          </w:tcPr>
+          <w:p>
+            <w:pPr>
+              <w:cnfStyle w:val="000000100000" w:firstRow="0" w:lastRow="0" w:firstColumn="0" w:lastColumn="0" w:oddVBand="0" w:evenVBand="0" w:oddHBand="1" w:evenHBand="0" w:firstRowFirstColumn="0" w:firstRowLastColumn="0" w:lastRowFirstColumn="0" w:lastRowLastColumn="0"/>
+            </w:pPr>
+          </w:p>
+        </w:tc>
+        <w:tc>
+          <w:tcPr>
+            <w:tcW w:w="2425" w:type="dxa"/>
+          </w:tcPr>
+          <w:p>
+            <w:pPr>
+              <w:cnfStyle w:val="000000100000" w:firstRow="0" w:lastRow="0" w:firstColumn="0" w:lastColumn="0" w:oddVBand="0" w:evenVBand="0" w:oddHBand="1" w:evenHBand="0" w:firstRowFirstColumn="0" w:firstRowLastColumn="0" w:lastRowFirstColumn="0" w:lastRowLastColumn="0"/>
+            </w:pPr>
+          </w:p>
+        </w:tc>
+      </w:tr>
+    </w:tbl>
+    <w:p/>
     <w:sectPr>
-      <w:headerReference w:type="default" r:id="rId9"/>
-      <w:footerReference w:type="default" r:id="rId10"/>
-      <w:headerReference w:type="first" r:id="rId11"/>
+      <w:headerReference w:type="default" r:id="rId10"/>
+      <w:footerReference w:type="default" r:id="rId11"/>
+      <w:headerReference w:type="first" r:id="rId12"/>
       <w:pgSz w:w="11906" w:h="16838"/>
       <w:pgMar w:top="1417" w:right="1417" w:bottom="1134" w:left="1417" w:header="709" w:footer="680" w:gutter="0"/>
       <w:pgNumType w:start="0"/>
@@ -2013,7 +2601,7 @@
       <w:rPr>
         <w:noProof/>
       </w:rPr>
-      <w:t>15.10.2025</w:t>
+      <w:t>16.10.2025</w:t>
     </w:r>
     <w:r>
       <w:fldChar w:fldCharType="end"/>
@@ -4645,6 +5233,7 @@
   <w:style w:type="character" w:default="1" w:styleId="Absatz-Standardschriftart">
     <w:name w:val="Default Paragraph Font"/>
     <w:uiPriority w:val="1"/>
+    <w:semiHidden/>
     <w:unhideWhenUsed/>
   </w:style>
   <w:style w:type="table" w:default="1" w:styleId="NormaleTabelle">

</xml_diff>